<commit_message>
Check in of latest version into public Git
</commit_message>
<xml_diff>
--- a/IP and Scripts/Netezza DDL Converter Utility/Netezza DDL Converter Utility/Netezza Schema Converter Utility.docx
+++ b/IP and Scripts/Netezza DDL Converter Utility/Netezza DDL Converter Utility/Netezza Schema Converter Utility.docx
@@ -43,8 +43,6 @@
         </w:rPr>
         <w:t>Converter Utility</w:t>
       </w:r>
-      <w:bookmarkStart w:id="0" w:name="_GoBack"/>
-      <w:bookmarkEnd w:id="0"/>
     </w:p>
     <w:p>
       <w:pPr>
@@ -289,18 +287,8 @@
           <w:sz w:val="24"/>
           <w:szCs w:val="24"/>
         </w:rPr>
-        <w:t xml:space="preserve">key features of this utility are that it </w:t>
-      </w:r>
-      <w:proofErr w:type="gramStart"/>
-      <w:r>
-        <w:rPr>
-          <w:rFonts w:cstheme="minorHAnsi"/>
-          <w:sz w:val="24"/>
-          <w:szCs w:val="24"/>
-        </w:rPr>
-        <w:t>can;</w:t>
-      </w:r>
-      <w:proofErr w:type="gramEnd"/>
+        <w:t>key features of this utility are that it can;</w:t>
+      </w:r>
     </w:p>
     <w:p>
       <w:pPr>
@@ -915,6 +903,7 @@
       <w:r>
         <w:rPr>
           <w:rFonts w:cstheme="minorHAnsi"/>
+          <w:noProof/>
           <w:sz w:val="24"/>
           <w:szCs w:val="24"/>
         </w:rPr>
@@ -1949,6 +1938,7 @@
       <w:r>
         <w:rPr>
           <w:rFonts w:cstheme="minorHAnsi"/>
+          <w:noProof/>
           <w:sz w:val="24"/>
           <w:szCs w:val="24"/>
         </w:rPr>
@@ -2089,6 +2079,7 @@
       <w:r>
         <w:rPr>
           <w:rFonts w:cstheme="minorHAnsi"/>
+          <w:noProof/>
           <w:sz w:val="24"/>
           <w:szCs w:val="24"/>
         </w:rPr>
@@ -2161,6 +2152,7 @@
       <w:r>
         <w:rPr>
           <w:rFonts w:cstheme="minorHAnsi"/>
+          <w:noProof/>
           <w:sz w:val="24"/>
           <w:szCs w:val="24"/>
         </w:rPr>
@@ -2251,6 +2243,7 @@
       <w:r>
         <w:rPr>
           <w:rFonts w:cstheme="minorHAnsi"/>
+          <w:noProof/>
           <w:sz w:val="24"/>
           <w:szCs w:val="24"/>
         </w:rPr>
@@ -2341,6 +2334,7 @@
       <w:r>
         <w:rPr>
           <w:rFonts w:cstheme="minorHAnsi"/>
+          <w:noProof/>
           <w:sz w:val="24"/>
           <w:szCs w:val="24"/>
         </w:rPr>
@@ -2448,6 +2442,7 @@
       <w:r>
         <w:rPr>
           <w:rFonts w:cstheme="minorHAnsi"/>
+          <w:noProof/>
           <w:sz w:val="24"/>
           <w:szCs w:val="24"/>
         </w:rPr>
@@ -2490,6 +2485,7 @@
       <w:r>
         <w:rPr>
           <w:rFonts w:cstheme="minorHAnsi"/>
+          <w:noProof/>
           <w:sz w:val="24"/>
           <w:szCs w:val="24"/>
         </w:rPr>
@@ -2585,6 +2581,7 @@
       <w:r>
         <w:rPr>
           <w:rFonts w:cstheme="minorHAnsi"/>
+          <w:noProof/>
           <w:sz w:val="24"/>
           <w:szCs w:val="24"/>
         </w:rPr>
@@ -2636,6 +2633,7 @@
       <w:r>
         <w:rPr>
           <w:rFonts w:cstheme="minorHAnsi"/>
+          <w:noProof/>
           <w:sz w:val="24"/>
           <w:szCs w:val="24"/>
         </w:rPr>
@@ -2791,13 +2789,51 @@
     </w:p>
     <w:p>
       <w:pPr>
+        <w:rPr>
+          <w:rFonts w:cstheme="minorHAnsi"/>
+          <w:b/>
+          <w:bCs/>
+          <w:sz w:val="24"/>
+          <w:szCs w:val="24"/>
+          <w:u w:val="single"/>
+        </w:rPr>
+      </w:pPr>
+      <w:r>
+        <w:rPr>
+          <w:rFonts w:cstheme="minorHAnsi"/>
+          <w:b/>
+          <w:bCs/>
+          <w:sz w:val="24"/>
+          <w:szCs w:val="24"/>
+          <w:u w:val="single"/>
+        </w:rPr>
+        <w:br w:type="page"/>
+      </w:r>
+    </w:p>
+    <w:p>
+      <w:pPr>
         <w:spacing w:after="0" w:line="288" w:lineRule="auto"/>
         <w:rPr>
           <w:rFonts w:cstheme="minorHAnsi"/>
-          <w:sz w:val="24"/>
-          <w:szCs w:val="24"/>
-        </w:rPr>
-      </w:pPr>
+          <w:b/>
+          <w:bCs/>
+          <w:sz w:val="24"/>
+          <w:szCs w:val="24"/>
+          <w:u w:val="single"/>
+        </w:rPr>
+      </w:pPr>
+      <w:r>
+        <w:rPr>
+          <w:rFonts w:cstheme="minorHAnsi"/>
+          <w:b/>
+          <w:bCs/>
+          <w:sz w:val="24"/>
+          <w:szCs w:val="24"/>
+          <w:u w:val="single"/>
+        </w:rPr>
+        <w:lastRenderedPageBreak/>
+        <w:t>Known Issues</w:t>
+      </w:r>
     </w:p>
     <w:p>
       <w:pPr>
@@ -2808,6 +2844,141 @@
           <w:szCs w:val="24"/>
         </w:rPr>
       </w:pPr>
+    </w:p>
+    <w:p>
+      <w:pPr>
+        <w:spacing w:after="0" w:line="288" w:lineRule="auto"/>
+        <w:rPr>
+          <w:rFonts w:cstheme="minorHAnsi"/>
+          <w:sz w:val="24"/>
+          <w:szCs w:val="24"/>
+        </w:rPr>
+      </w:pPr>
+      <w:r>
+        <w:rPr>
+          <w:rFonts w:cstheme="minorHAnsi"/>
+          <w:sz w:val="24"/>
+          <w:szCs w:val="24"/>
+        </w:rPr>
+        <w:t>There are a few issues that we don’t have work arounds for or haven’t gotten to handling yet.</w:t>
+      </w:r>
+    </w:p>
+    <w:p>
+      <w:pPr>
+        <w:pStyle w:val="ListParagraph"/>
+        <w:numPr>
+          <w:ilvl w:val="0"/>
+          <w:numId w:val="7"/>
+        </w:numPr>
+        <w:spacing w:after="0" w:line="288" w:lineRule="auto"/>
+        <w:rPr>
+          <w:rFonts w:cstheme="minorHAnsi"/>
+          <w:sz w:val="24"/>
+          <w:szCs w:val="24"/>
+        </w:rPr>
+      </w:pPr>
+      <w:r>
+        <w:rPr>
+          <w:rFonts w:cstheme="minorHAnsi"/>
+          <w:sz w:val="24"/>
+          <w:szCs w:val="24"/>
+        </w:rPr>
+        <w:t xml:space="preserve">Create Table As Select (CTAS) – this is support on </w:t>
+      </w:r>
+      <w:proofErr w:type="spellStart"/>
+      <w:r>
+        <w:rPr>
+          <w:rFonts w:cstheme="minorHAnsi"/>
+          <w:sz w:val="24"/>
+          <w:szCs w:val="24"/>
+        </w:rPr>
+        <w:t>Synaps</w:t>
+      </w:r>
+      <w:proofErr w:type="spellEnd"/>
+      <w:r>
+        <w:rPr>
+          <w:rFonts w:cstheme="minorHAnsi"/>
+          <w:sz w:val="24"/>
+          <w:szCs w:val="24"/>
+        </w:rPr>
+        <w:t xml:space="preserve"> but these statements don’t work on SQL Server, they need to be refactored to select … into</w:t>
+      </w:r>
+    </w:p>
+    <w:p>
+      <w:pPr>
+        <w:pStyle w:val="ListParagraph"/>
+        <w:numPr>
+          <w:ilvl w:val="0"/>
+          <w:numId w:val="7"/>
+        </w:numPr>
+        <w:spacing w:after="0" w:line="288" w:lineRule="auto"/>
+        <w:rPr>
+          <w:rFonts w:cstheme="minorHAnsi"/>
+          <w:sz w:val="24"/>
+          <w:szCs w:val="24"/>
+        </w:rPr>
+      </w:pPr>
+      <w:r>
+        <w:rPr>
+          <w:rFonts w:cstheme="minorHAnsi"/>
+          <w:sz w:val="24"/>
+          <w:szCs w:val="24"/>
+        </w:rPr>
+        <w:t>Statements like Create Table that have a WITH clause will not work. They can likely be easily refactored to WITH () SELECT … INTO …</w:t>
+      </w:r>
+    </w:p>
+    <w:p>
+      <w:pPr>
+        <w:pStyle w:val="ListParagraph"/>
+        <w:numPr>
+          <w:ilvl w:val="0"/>
+          <w:numId w:val="7"/>
+        </w:numPr>
+        <w:spacing w:after="0" w:line="288" w:lineRule="auto"/>
+        <w:rPr>
+          <w:rFonts w:cstheme="minorHAnsi"/>
+          <w:sz w:val="24"/>
+          <w:szCs w:val="24"/>
+        </w:rPr>
+      </w:pPr>
+      <w:r>
+        <w:rPr>
+          <w:rFonts w:cstheme="minorHAnsi"/>
+          <w:sz w:val="24"/>
+          <w:szCs w:val="24"/>
+        </w:rPr>
+        <w:t>MIN/MAX/GREATEST/LEAST type functions with multiple parameters do not easily translate to TSQL – there are some work arounds, but it isn’t an easy substitution.</w:t>
+      </w:r>
+    </w:p>
+    <w:p>
+      <w:pPr>
+        <w:spacing w:after="0" w:line="288" w:lineRule="auto"/>
+        <w:rPr>
+          <w:rFonts w:cstheme="minorHAnsi"/>
+          <w:sz w:val="24"/>
+          <w:szCs w:val="24"/>
+        </w:rPr>
+      </w:pPr>
+    </w:p>
+    <w:p>
+      <w:pPr>
+        <w:spacing w:after="0" w:line="288" w:lineRule="auto"/>
+        <w:rPr>
+          <w:rFonts w:cstheme="minorHAnsi"/>
+          <w:sz w:val="24"/>
+          <w:szCs w:val="24"/>
+        </w:rPr>
+      </w:pPr>
+    </w:p>
+    <w:p>
+      <w:pPr>
+        <w:spacing w:after="0" w:line="288" w:lineRule="auto"/>
+        <w:rPr>
+          <w:rFonts w:cstheme="minorHAnsi"/>
+          <w:sz w:val="24"/>
+          <w:szCs w:val="24"/>
+        </w:rPr>
+      </w:pPr>
       <w:r>
         <w:rPr>
           <w:rFonts w:cstheme="minorHAnsi"/>
@@ -2832,6 +3003,24 @@
         </w:rPr>
         <w:t xml:space="preserve">, please reach out to </w:t>
       </w:r>
+      <w:proofErr w:type="spellStart"/>
+      <w:r>
+        <w:rPr>
+          <w:rFonts w:cstheme="minorHAnsi"/>
+          <w:sz w:val="24"/>
+          <w:szCs w:val="24"/>
+        </w:rPr>
+        <w:t>Mitch.van.Huuksloot</w:t>
+      </w:r>
+      <w:proofErr w:type="spellEnd"/>
+      <w:r>
+        <w:rPr>
+          <w:rFonts w:cstheme="minorHAnsi"/>
+          <w:sz w:val="24"/>
+          <w:szCs w:val="24"/>
+        </w:rPr>
+        <w:t xml:space="preserve"> @ Microsoft.com</w:t>
+      </w:r>
       <w:r>
         <w:rPr>
           <w:rFonts w:cstheme="minorHAnsi"/>
@@ -2840,68 +3029,41 @@
         </w:rPr>
         <w:t xml:space="preserve"> </w:t>
       </w:r>
-      <w:hyperlink r:id="rId21" w:history="1">
-        <w:r>
-          <w:rPr>
-            <w:rStyle w:val="Hyperlink"/>
-            <w:rFonts w:cstheme="minorHAnsi"/>
-            <w:sz w:val="24"/>
-            <w:szCs w:val="24"/>
-          </w:rPr>
-          <w:t>kuldeep.chauhan@microsoft.com</w:t>
-        </w:r>
-      </w:hyperlink>
-      <w:r>
-        <w:rPr>
-          <w:rFonts w:cstheme="minorHAnsi"/>
-          <w:sz w:val="24"/>
-          <w:szCs w:val="24"/>
-        </w:rPr>
-        <w:t xml:space="preserve"> </w:t>
-      </w:r>
-      <w:r>
-        <w:rPr>
-          <w:rFonts w:cstheme="minorHAnsi"/>
-          <w:sz w:val="24"/>
-          <w:szCs w:val="24"/>
-        </w:rPr>
-        <w:t>and/</w:t>
-      </w:r>
-      <w:r>
-        <w:rPr>
-          <w:rFonts w:cstheme="minorHAnsi"/>
-          <w:sz w:val="24"/>
-          <w:szCs w:val="24"/>
-        </w:rPr>
-        <w:t xml:space="preserve">or </w:t>
-      </w:r>
-      <w:hyperlink r:id="rId22" w:history="1">
-        <w:r>
-          <w:rPr>
-            <w:rStyle w:val="Hyperlink"/>
-            <w:rFonts w:cstheme="minorHAnsi"/>
-            <w:sz w:val="24"/>
-            <w:szCs w:val="24"/>
-          </w:rPr>
-          <w:t>mitch.van.huuksloot@microsoft.com</w:t>
-        </w:r>
-      </w:hyperlink>
-      <w:r>
-        <w:rPr>
-          <w:rFonts w:cstheme="minorHAnsi"/>
-          <w:sz w:val="24"/>
-          <w:szCs w:val="24"/>
-        </w:rPr>
-        <w:t xml:space="preserve"> </w:t>
+      <w:hyperlink r:id="rId21" w:history="1"/>
+      <w:r>
+        <w:rPr>
+          <w:rFonts w:cstheme="minorHAnsi"/>
+          <w:sz w:val="24"/>
+          <w:szCs w:val="24"/>
+        </w:rPr>
+        <w:t xml:space="preserve">and/or </w:t>
+      </w:r>
+      <w:proofErr w:type="spellStart"/>
+      <w:r>
+        <w:rPr>
+          <w:rFonts w:cstheme="minorHAnsi"/>
+          <w:sz w:val="24"/>
+          <w:szCs w:val="24"/>
+        </w:rPr>
+        <w:t>Kuldeep.chauhan</w:t>
+      </w:r>
+      <w:proofErr w:type="spellEnd"/>
+      <w:r>
+        <w:rPr>
+          <w:rFonts w:cstheme="minorHAnsi"/>
+          <w:sz w:val="24"/>
+          <w:szCs w:val="24"/>
+        </w:rPr>
+        <w:t xml:space="preserve"> @ Microsoft.com</w:t>
       </w:r>
     </w:p>
     <w:sectPr>
-      <w:headerReference w:type="even" r:id="rId23"/>
-      <w:headerReference w:type="default" r:id="rId24"/>
-      <w:footerReference w:type="even" r:id="rId25"/>
-      <w:footerReference w:type="default" r:id="rId26"/>
-      <w:headerReference w:type="first" r:id="rId27"/>
-      <w:footerReference w:type="first" r:id="rId28"/>
+      <w:headerReference w:type="even" r:id="rId22"/>
+      <w:headerReference w:type="default" r:id="rId23"/>
+      <w:footerReference w:type="even" r:id="rId24"/>
+      <w:footerReference w:type="default" r:id="rId25"/>
+      <w:headerReference w:type="first" r:id="rId26"/>
+      <w:footerReference w:type="first" r:id="rId27"/>
       <w:pgSz w:w="12240" w:h="15840"/>
       <w:pgMar w:top="1440" w:right="1440" w:bottom="1440" w:left="1440" w:header="720" w:footer="720" w:gutter="0"/>
       <w:cols w:space="720"/>
@@ -3885,6 +4047,7 @@
     <w:lsdException w:name="HTML Sample" w:semiHidden="1" w:unhideWhenUsed="1"/>
     <w:lsdException w:name="HTML Typewriter" w:semiHidden="1" w:unhideWhenUsed="1"/>
     <w:lsdException w:name="HTML Variable" w:semiHidden="1" w:unhideWhenUsed="1"/>
+    <w:lsdException w:name="Normal Table" w:semiHidden="1" w:unhideWhenUsed="1"/>
     <w:lsdException w:name="annotation subject" w:semiHidden="1" w:unhideWhenUsed="1"/>
     <w:lsdException w:name="No List" w:semiHidden="1" w:unhideWhenUsed="1"/>
     <w:lsdException w:name="Outline List 1" w:semiHidden="1" w:unhideWhenUsed="1"/>
@@ -3931,8 +4094,10 @@
     <w:lsdException w:name="Table Subtle 2" w:semiHidden="1" w:unhideWhenUsed="1"/>
     <w:lsdException w:name="Table Web 1" w:semiHidden="1" w:unhideWhenUsed="1"/>
     <w:lsdException w:name="Table Web 2" w:semiHidden="1" w:unhideWhenUsed="1"/>
+    <w:lsdException w:name="Table Web 3" w:semiHidden="1" w:unhideWhenUsed="1"/>
     <w:lsdException w:name="Balloon Text" w:semiHidden="1" w:unhideWhenUsed="1"/>
     <w:lsdException w:name="Table Grid" w:uiPriority="39"/>
+    <w:lsdException w:name="Table Theme" w:semiHidden="1" w:unhideWhenUsed="1"/>
     <w:lsdException w:name="Placeholder Text" w:semiHidden="1"/>
     <w:lsdException w:name="No Spacing" w:uiPriority="1" w:qFormat="1"/>
     <w:lsdException w:name="Light Shading" w:uiPriority="60"/>
@@ -4590,6 +4755,12 @@
 </file>
 
 <file path=customXml/item2.xml><?xml version="1.0" encoding="utf-8"?>
+<p:properties xmlns:p="http://schemas.microsoft.com/office/2006/metadata/properties" xmlns:xsi="http://www.w3.org/2001/XMLSchema-instance" xmlns:pc="http://schemas.microsoft.com/office/infopath/2007/PartnerControls">
+  <documentManagement/>
+</p:properties>
+</file>
+
+<file path=customXml/item3.xml><?xml version="1.0" encoding="utf-8"?>
 <ct:contentTypeSchema xmlns:ct="http://schemas.microsoft.com/office/2006/metadata/contentType" xmlns:ma="http://schemas.microsoft.com/office/2006/metadata/properties/metaAttributes" ct:_="" ma:_="" ma:contentTypeName="Document" ma:contentTypeID="0x0101001663038BF9716642BCA9BEDEEEE991E8" ma:contentTypeVersion="9" ma:contentTypeDescription="Create a new document." ma:contentTypeScope="" ma:versionID="fe262f5ba573e261950d1a1bf1741e84">
   <xsd:schema xmlns:xsd="http://www.w3.org/2001/XMLSchema" xmlns:xs="http://www.w3.org/2001/XMLSchema" xmlns:p="http://schemas.microsoft.com/office/2006/metadata/properties" xmlns:ns2="4053a332-7d8e-488d-aba6-ad6dfa6b0f2d" xmlns:ns3="6e4f6676-91ee-47a5-8164-c59c33586ba7" targetNamespace="http://schemas.microsoft.com/office/2006/metadata/properties" ma:root="true" ma:fieldsID="57884aa8c8a1539ab97311e585e4acd3" ns2:_="" ns3:_="">
     <xsd:import namespace="4053a332-7d8e-488d-aba6-ad6dfa6b0f2d"/>
@@ -4788,12 +4959,6 @@
 </ct:contentTypeSchema>
 </file>
 
-<file path=customXml/item3.xml><?xml version="1.0" encoding="utf-8"?>
-<p:properties xmlns:p="http://schemas.microsoft.com/office/2006/metadata/properties" xmlns:xsi="http://www.w3.org/2001/XMLSchema-instance" xmlns:pc="http://schemas.microsoft.com/office/infopath/2007/PartnerControls">
-  <documentManagement/>
-</p:properties>
-</file>
-
 <file path=customXml/itemProps1.xml><?xml version="1.0" encoding="utf-8"?>
 <ds:datastoreItem xmlns:ds="http://schemas.openxmlformats.org/officeDocument/2006/customXml" ds:itemID="{51B4BE38-B0CC-4C18-A614-BD67930DDCAF}">
   <ds:schemaRefs>
@@ -4803,6 +4968,15 @@
 </file>
 
 <file path=customXml/itemProps2.xml><?xml version="1.0" encoding="utf-8"?>
+<ds:datastoreItem xmlns:ds="http://schemas.openxmlformats.org/officeDocument/2006/customXml" ds:itemID="{DACD4D50-5533-4FF1-8883-E2BBB9AEB69B}">
+  <ds:schemaRefs>
+    <ds:schemaRef ds:uri="http://schemas.microsoft.com/office/2006/metadata/properties"/>
+    <ds:schemaRef ds:uri="http://schemas.microsoft.com/office/infopath/2007/PartnerControls"/>
+  </ds:schemaRefs>
+</ds:datastoreItem>
+</file>
+
+<file path=customXml/itemProps3.xml><?xml version="1.0" encoding="utf-8"?>
 <ds:datastoreItem xmlns:ds="http://schemas.openxmlformats.org/officeDocument/2006/customXml" ds:itemID="{11FA61B7-19EB-43F4-BBF0-D9A2E304FE10}">
   <ds:schemaRefs>
     <ds:schemaRef ds:uri="http://schemas.microsoft.com/office/2006/metadata/contentType"/>
@@ -4819,13 +4993,4 @@
     <ds:schemaRef ds:uri="http://schemas.microsoft.com/internal/obd"/>
   </ds:schemaRefs>
 </ds:datastoreItem>
-</file>
-
-<file path=customXml/itemProps3.xml><?xml version="1.0" encoding="utf-8"?>
-<ds:datastoreItem xmlns:ds="http://schemas.openxmlformats.org/officeDocument/2006/customXml" ds:itemID="{DACD4D50-5533-4FF1-8883-E2BBB9AEB69B}">
-  <ds:schemaRefs>
-    <ds:schemaRef ds:uri="http://schemas.microsoft.com/office/2006/metadata/properties"/>
-    <ds:schemaRef ds:uri="http://schemas.microsoft.com/office/infopath/2007/PartnerControls"/>
-  </ds:schemaRefs>
-</ds:datastoreItem>
 </file>
</xml_diff>